<commit_message>
update slide, add sinalR logging
</commit_message>
<xml_diff>
--- a/Documents/note.docx
+++ b/Documents/note.docx
@@ -1,23 +1,68 @@
 
 <file path=word/document.xml><?xml version="1.0" encoding="utf-8"?>
-<w:document xmlns:wpc="http://schemas.microsoft.com/office/word/2010/wordprocessingCanvas" xmlns:cx="http://schemas.microsoft.com/office/drawing/2014/chartex" xmlns:cx1="http://schemas.microsoft.com/office/drawing/2015/9/8/chartex" xmlns:cx2="http://schemas.microsoft.com/office/drawing/2015/10/21/chartex" xmlns:cx3="http://schemas.microsoft.com/office/drawing/2016/5/9/chartex" xmlns:cx4="http://schemas.microsoft.com/office/drawing/2016/5/10/chartex" xmlns:cx5="http://schemas.microsoft.com/office/drawing/2016/5/11/chartex" xmlns:cx6="http://schemas.microsoft.com/office/drawing/2016/5/12/chartex" xmlns:cx7="http://schemas.microsoft.com/office/drawing/2016/5/13/chartex" xmlns:cx8="http://schemas.microsoft.com/office/drawing/2016/5/14/chartex" xmlns:mc="http://schemas.openxmlformats.org/markup-compatibility/2006" xmlns:aink="http://schemas.microsoft.com/office/drawing/2016/ink" xmlns:am3d="http://schemas.microsoft.com/office/drawing/2017/model3d" xmlns:o="urn:schemas-microsoft-com:office:office" xmlns:r="http://schemas.openxmlformats.org/officeDocument/2006/relationships" xmlns:m="http://schemas.openxmlformats.org/officeDocument/2006/math" xmlns:v="urn:schemas-microsoft-com:vml" xmlns:wp14="http://schemas.microsoft.com/office/word/2010/wordprocessingDrawing" xmlns:wp="http://schemas.openxmlformats.org/drawingml/2006/wordprocessingDrawing" xmlns:w10="urn:schemas-microsoft-com:office:word" xmlns:w="http://schemas.openxmlformats.org/wordprocessingml/2006/main" xmlns:w14="http://schemas.microsoft.com/office/word/2010/wordml" xmlns:w15="http://schemas.microsoft.com/office/word/2012/wordml" xmlns:w16cex="http://schemas.microsoft.com/office/word/2018/wordml/cex" xmlns:w16cid="http://schemas.microsoft.com/office/word/2016/wordml/cid" xmlns:w16="http://schemas.microsoft.com/office/word/2018/wordml" xmlns:w16sdtdh="http://schemas.microsoft.com/office/word/2020/wordml/sdtdatahash" xmlns:w16se="http://schemas.microsoft.com/office/word/2015/wordml/symex" xmlns:wpg="http://schemas.microsoft.com/office/word/2010/wordprocessingGroup" xmlns:wpi="http://schemas.microsoft.com/office/word/2010/wordprocessingInk" xmlns:wne="http://schemas.microsoft.com/office/word/2006/wordml" xmlns:wps="http://schemas.microsoft.com/office/word/2010/wordprocessingShape" mc:Ignorable="w14 w15 w16se w16cid w16 w16cex w16sdtdh wp14">
+<w:document xmlns:wpc="http://schemas.microsoft.com/office/word/2010/wordprocessingCanvas" xmlns:cx="http://schemas.microsoft.com/office/drawing/2014/chartex" xmlns:cx1="http://schemas.microsoft.com/office/drawing/2015/9/8/chartex" xmlns:cx2="http://schemas.microsoft.com/office/drawing/2015/10/21/chartex" xmlns:cx3="http://schemas.microsoft.com/office/drawing/2016/5/9/chartex" xmlns:cx4="http://schemas.microsoft.com/office/drawing/2016/5/10/chartex" xmlns:cx5="http://schemas.microsoft.com/office/drawing/2016/5/11/chartex" xmlns:cx6="http://schemas.microsoft.com/office/drawing/2016/5/12/chartex" xmlns:cx7="http://schemas.microsoft.com/office/drawing/2016/5/13/chartex" xmlns:cx8="http://schemas.microsoft.com/office/drawing/2016/5/14/chartex" xmlns:mc="http://schemas.openxmlformats.org/markup-compatibility/2006" xmlns:aink="http://schemas.microsoft.com/office/drawing/2016/ink" xmlns:am3d="http://schemas.microsoft.com/office/drawing/2017/model3d" xmlns:o="urn:schemas-microsoft-com:office:office" xmlns:oel="http://schemas.microsoft.com/office/2019/extlst" xmlns:r="http://schemas.openxmlformats.org/officeDocument/2006/relationships" xmlns:m="http://schemas.openxmlformats.org/officeDocument/2006/math" xmlns:v="urn:schemas-microsoft-com:vml" xmlns:wp14="http://schemas.microsoft.com/office/word/2010/wordprocessingDrawing" xmlns:wp="http://schemas.openxmlformats.org/drawingml/2006/wordprocessingDrawing" xmlns:w10="urn:schemas-microsoft-com:office:word" xmlns:w="http://schemas.openxmlformats.org/wordprocessingml/2006/main" xmlns:w14="http://schemas.microsoft.com/office/word/2010/wordml" xmlns:w15="http://schemas.microsoft.com/office/word/2012/wordml" xmlns:w16cex="http://schemas.microsoft.com/office/word/2018/wordml/cex" xmlns:w16cid="http://schemas.microsoft.com/office/word/2016/wordml/cid" xmlns:w16="http://schemas.microsoft.com/office/word/2018/wordml" xmlns:w16sdtdh="http://schemas.microsoft.com/office/word/2020/wordml/sdtdatahash" xmlns:w16se="http://schemas.microsoft.com/office/word/2015/wordml/symex" xmlns:wpg="http://schemas.microsoft.com/office/word/2010/wordprocessingGroup" xmlns:wpi="http://schemas.microsoft.com/office/word/2010/wordprocessingInk" xmlns:wne="http://schemas.microsoft.com/office/word/2006/wordml" xmlns:wps="http://schemas.microsoft.com/office/word/2010/wordprocessingShape" mc:Ignorable="w14 w15 w16se w16cid w16 w16cex w16sdtdh wp14">
   <w:body>
     <w:p>
-      <w:r>
-        <w:t>Blazor Webassembly - Perfect for SPA and much more</w:t>
-      </w:r>
-    </w:p>
-    <w:p>
-      <w:r>
-        <w:t>- WebAssembly is a client-side technology that enables near-native performance without plug-ins in all modern browsers, including mobile.</w:t>
+      <w:proofErr w:type="spellStart"/>
+      <w:r>
+        <w:t>Blazor</w:t>
+      </w:r>
+      <w:proofErr w:type="spellEnd"/>
+      <w:r>
+        <w:t xml:space="preserve"> </w:t>
+      </w:r>
+      <w:proofErr w:type="spellStart"/>
+      <w:r>
+        <w:t>Webassembly</w:t>
+      </w:r>
+      <w:proofErr w:type="spellEnd"/>
+      <w:r>
+        <w:t xml:space="preserve"> - Perfect for SPA and much more</w:t>
+      </w:r>
+    </w:p>
+    <w:p>
+      <w:r>
+        <w:t xml:space="preserve">- </w:t>
+      </w:r>
+      <w:proofErr w:type="spellStart"/>
+      <w:r>
+        <w:t>WebAssembly</w:t>
+      </w:r>
+      <w:proofErr w:type="spellEnd"/>
+      <w:r>
+        <w:t xml:space="preserve"> is a client-side technology that enables near-native performance without plug-ins in all modern browsers, including mobile.</w:t>
       </w:r>
       <w:r>
         <w:br/>
-        <w:t>- Blazor is a client-side library that uses .NET on WebAssembly to support Single Page Applications written in C# using Razor templates.</w:t>
+        <w:t xml:space="preserve">- </w:t>
+      </w:r>
+      <w:proofErr w:type="spellStart"/>
+      <w:r>
+        <w:t>Blazor</w:t>
+      </w:r>
+      <w:proofErr w:type="spellEnd"/>
+      <w:r>
+        <w:t xml:space="preserve"> is a client-side library that uses .NET on </w:t>
+      </w:r>
+      <w:proofErr w:type="spellStart"/>
+      <w:r>
+        <w:t>WebAssembly</w:t>
+      </w:r>
+      <w:proofErr w:type="spellEnd"/>
+      <w:r>
+        <w:t xml:space="preserve"> to support Single Page Applications written in C# using Razor templates.</w:t>
       </w:r>
       <w:r>
         <w:br/>
-        <w:t>- .NET 6 is coming and, with it, some notable Blazor improvements.</w:t>
+        <w:t xml:space="preserve">- .NET 6 is coming and, with it, some notable </w:t>
+      </w:r>
+      <w:proofErr w:type="spellStart"/>
+      <w:r>
+        <w:t>Blazor</w:t>
+      </w:r>
+      <w:proofErr w:type="spellEnd"/>
+      <w:r>
+        <w:t xml:space="preserve"> improvements.</w:t>
       </w:r>
     </w:p>
     <w:p/>
@@ -66,15 +111,27 @@
       </w:r>
     </w:p>
     <w:p>
+      <w:pPr>
+        <w:rPr>
+          <w:b/>
+          <w:bCs/>
+        </w:rPr>
+      </w:pPr>
       <w:hyperlink r:id="rId7" w:history="1">
         <w:r>
           <w:rPr>
             <w:rStyle w:val="Hyperlink"/>
+            <w:b/>
+            <w:bCs/>
           </w:rPr>
           <w:t>https://www.optasy.com/blog/webassembly-vs-javascript-wasm-faster-js-when-does-javascript-perform-better</w:t>
         </w:r>
       </w:hyperlink>
       <w:r>
+        <w:rPr>
+          <w:b/>
+          <w:bCs/>
+        </w:rPr>
         <w:t xml:space="preserve"> </w:t>
       </w:r>
     </w:p>
@@ -106,9 +163,11 @@
     </w:p>
     <w:p/>
     <w:p>
+      <w:proofErr w:type="spellStart"/>
       <w:r>
         <w:t>Blazor</w:t>
       </w:r>
+      <w:proofErr w:type="spellEnd"/>
     </w:p>
     <w:p>
       <w:hyperlink r:id="rId10" w:history="1">
@@ -168,8 +227,13 @@
     </w:p>
     <w:p/>
     <w:p>
-      <w:r>
-        <w:t>Todo list</w:t>
+      <w:proofErr w:type="spellStart"/>
+      <w:r>
+        <w:t>Todo</w:t>
+      </w:r>
+      <w:proofErr w:type="spellEnd"/>
+      <w:r>
+        <w:t xml:space="preserve"> list</w:t>
       </w:r>
     </w:p>
     <w:p>
@@ -278,24 +342,66 @@
         <w:t xml:space="preserve">- </w:t>
       </w:r>
       <w:r>
-        <w:t>Razor component file names require a capitalized first letter. Open the Pages folder and confirm that the Todo component file name starts with a capital letter T. The file name should be Todo.razor.</w:t>
+        <w:t>Razor component file names require a capitalized first letter. Open the Pages folder and confirm that the </w:t>
+      </w:r>
+      <w:proofErr w:type="spellStart"/>
+      <w:r>
+        <w:t>Todo</w:t>
+      </w:r>
+      <w:proofErr w:type="spellEnd"/>
+      <w:r>
+        <w:t> component file name starts with a capital letter T. The file name should be </w:t>
+      </w:r>
+      <w:proofErr w:type="spellStart"/>
+      <w:r>
+        <w:t>Todo.razor</w:t>
+      </w:r>
+      <w:proofErr w:type="spellEnd"/>
+      <w:r>
+        <w:t>.</w:t>
       </w:r>
     </w:p>
     <w:p/>
     <w:p/>
     <w:p>
       <w:r>
-        <w:t>1.What is wasm</w:t>
-      </w:r>
-    </w:p>
-    <w:p>
-      <w:r>
-        <w:t>2.What is blazor</w:t>
-      </w:r>
-    </w:p>
-    <w:p>
-      <w:r>
-        <w:t>3.Blazor webasm vs Blazor server</w:t>
+        <w:t xml:space="preserve">1.What is </w:t>
+      </w:r>
+      <w:proofErr w:type="spellStart"/>
+      <w:r>
+        <w:t>wasm</w:t>
+      </w:r>
+      <w:proofErr w:type="spellEnd"/>
+    </w:p>
+    <w:p>
+      <w:r>
+        <w:t xml:space="preserve">2.What is </w:t>
+      </w:r>
+      <w:proofErr w:type="spellStart"/>
+      <w:r>
+        <w:t>blazor</w:t>
+      </w:r>
+      <w:proofErr w:type="spellEnd"/>
+    </w:p>
+    <w:p>
+      <w:r>
+        <w:t xml:space="preserve">3.Blazor </w:t>
+      </w:r>
+      <w:proofErr w:type="spellStart"/>
+      <w:r>
+        <w:t>webasm</w:t>
+      </w:r>
+      <w:proofErr w:type="spellEnd"/>
+      <w:r>
+        <w:t xml:space="preserve"> vs </w:t>
+      </w:r>
+      <w:proofErr w:type="spellStart"/>
+      <w:r>
+        <w:t>Blazor</w:t>
+      </w:r>
+      <w:proofErr w:type="spellEnd"/>
+      <w:r>
+        <w:t xml:space="preserve"> server</w:t>
       </w:r>
     </w:p>
     <w:p>

</xml_diff>